<commit_message>
Final For Winter Break
</commit_message>
<xml_diff>
--- a/Content/Bracket.docx
+++ b/Content/Bracket.docx
@@ -203,7 +203,13 @@
     <w:p>
       <w:r>
         <w:lastRenderedPageBreak/>
-        <w:t>I had a higher factor of safety to this design, 1.59, comparted to my final design, 1.25, in order to ensure that I passed the first design review and account for different tolerances on the laser-cutters the T</w:t>
+        <w:t xml:space="preserve">I had a higher factor of safety to this design, 1.59, comparted to my final design, 1.25, in order to ensure that I passed the first design review and </w:t>
+      </w:r>
+      <w:r>
+        <w:t>accounted</w:t>
+      </w:r>
+      <w:r>
+        <w:t xml:space="preserve"> for different tolerances on the laser-cutters the T</w:t>
       </w:r>
       <w:r>
         <w:t>A</w:t>
@@ -342,25 +348,26 @@
       </w:r>
       <w:proofErr w:type="spellEnd"/>
       <w:r>
-        <w:t xml:space="preserve"> Finite Element Analysis indicated that there was material that could be removed around the two outer mounting points. </w:t>
-      </w:r>
-      <w:r>
-        <w:t xml:space="preserve">I experimented with designs that </w:t>
-      </w:r>
-      <w:r>
-        <w:t xml:space="preserve">differed from a standard circular mounting hole but through various iterations I discovered that it introduced too much instability to justify the minimal weight saved. </w:t>
-      </w:r>
+        <w:t xml:space="preserve"> Finite Element Analysis indicated that there was material that could be removed around the two outer mounting points. I experimented with designs that differed from a standard circular mounting hole but through various iterations I discovered that it introduced too much instability to justify the minimal weight saved. </w:t>
+      </w:r>
+    </w:p>
+    <w:p>
+      <w:r>
+        <w:lastRenderedPageBreak/>
+        <w:t>When I first designed the bottom attachment point I knew that the top portion did not do much to alleviate stress but I left it in the initial test design as I believed it reduced manufacturing errors and I wanted to ensure that my initial test bracket did not fail so that I could design a risker bracket for the second  test. In the final i</w:t>
+      </w:r>
+      <w:r>
+        <w:t>teration</w:t>
+      </w:r>
+      <w:r>
+        <w:t xml:space="preserve"> I removed the top loop and added raised areas to both help stabilize the weight while also helping the transition from the anchor point to the tension beams. </w:t>
+      </w:r>
+    </w:p>
+    <w:p/>
+    <w:p>
       <w:bookmarkStart w:id="0" w:name="_GoBack"/>
       <w:bookmarkEnd w:id="0"/>
     </w:p>
-    <w:p>
-      <w:r>
-        <w:lastRenderedPageBreak/>
-        <w:t xml:space="preserve">When I first designed the bottom attachment point I knew that the top portion did not do much to alleviate stress but I left it in the initial test design as I believed it reduced manufacturing errors and I wanted to ensure that my initial test bracket did not fail so that I could design a risker bracket for the second  test. In the final integration I removed the top loop and added raised areas to both help stabilize the weight while also helping the transition from the anchor point to the tension beams. </w:t>
-      </w:r>
-    </w:p>
-    <w:p/>
-    <w:p/>
     <w:p>
       <w:r>
         <w:t xml:space="preserve">My final design was very similar to my first </w:t>

</xml_diff>